<commit_message>
Tidying up the man directory so Marie can understand it
</commit_message>
<xml_diff>
--- a/doc/MIRACLE simulation outputs metadata specification version 2.docx
+++ b/doc/MIRACLE simulation outputs metadata specification version 2.docx
@@ -897,13 +897,7 @@
         <w:rPr>
           <w:noProof/>
         </w:rPr>
-        <w:t>1</w:t>
-      </w:r>
-      <w:r>
-        <w:rPr>
-          <w:noProof/>
-        </w:rPr>
-        <w:t>7</w:t>
+        <w:t>17</w:t>
       </w:r>
       <w:r>
         <w:rPr>
@@ -1330,13 +1324,7 @@
         <w:rPr>
           <w:noProof/>
         </w:rPr>
-        <w:t>3</w:t>
-      </w:r>
-      <w:r>
-        <w:rPr>
-          <w:noProof/>
-        </w:rPr>
-        <w:t>2</w:t>
+        <w:t>32</w:t>
       </w:r>
       <w:r>
         <w:rPr>
@@ -2642,13 +2630,7 @@
         <w:rPr>
           <w:noProof/>
         </w:rPr>
-        <w:t>5</w:t>
-      </w:r>
-      <w:r>
-        <w:rPr>
-          <w:noProof/>
-        </w:rPr>
-        <w:t>6</w:t>
+        <w:t>56</w:t>
       </w:r>
       <w:r>
         <w:rPr>
@@ -20138,10 +20120,7 @@
           </w:tcPr>
           <w:p>
             <w:r>
-              <w:t>statistical-</w:t>
-            </w:r>
-            <w:r>
-              <w:t>variable</w:t>
+              <w:t>statistical-variable</w:t>
             </w:r>
             <w:r>
               <w:fldChar w:fldCharType="begin"/>
@@ -20182,10 +20161,7 @@
             </w:r>
             <w:proofErr w:type="spellStart"/>
             <w:r>
-              <w:t>Statistical</w:t>
-            </w:r>
-            <w:r>
-              <w:t>Variable</w:t>
+              <w:t>StatisticalVariable</w:t>
             </w:r>
             <w:proofErr w:type="spellEnd"/>
             <w:r>
@@ -20254,10 +20230,7 @@
             </w:r>
             <w:proofErr w:type="spellStart"/>
             <w:r>
-              <w:t>Statiscial</w:t>
-            </w:r>
-            <w:r>
-              <w:t>Variable</w:t>
+              <w:t>StatiscialVariable</w:t>
             </w:r>
             <w:proofErr w:type="spellEnd"/>
           </w:p>
@@ -36716,8 +36689,8 @@
       </w:tblPr>
       <w:tblGrid>
         <w:gridCol w:w="2374"/>
-        <w:gridCol w:w="2226"/>
-        <w:gridCol w:w="3690"/>
+        <w:gridCol w:w="2227"/>
+        <w:gridCol w:w="3689"/>
       </w:tblGrid>
       <w:tr>
         <w:tc>
@@ -36748,7 +36721,10 @@
           </w:tcPr>
           <w:p>
             <w:r>
-              <w:t>description</w:t>
+              <w:t>D</w:t>
+            </w:r>
+            <w:r>
+              <w:t>escription</w:t>
             </w:r>
           </w:p>
         </w:tc>
@@ -36777,7 +36753,10 @@
           </w:tcPr>
           <w:p>
             <w:r>
-              <w:t>standards</w:t>
+              <w:t>S</w:t>
+            </w:r>
+            <w:r>
+              <w:t>tandards</w:t>
             </w:r>
           </w:p>
         </w:tc>
@@ -36806,7 +36785,10 @@
           </w:tcPr>
           <w:p>
             <w:r>
-              <w:t>validation</w:t>
+              <w:t>V</w:t>
+            </w:r>
+            <w:r>
+              <w:t>alidation</w:t>
             </w:r>
           </w:p>
         </w:tc>
@@ -36993,7 +36975,10 @@
           </w:tcPr>
           <w:p>
             <w:r>
-              <w:t>standards</w:t>
+              <w:t>S</w:t>
+            </w:r>
+            <w:r>
+              <w:t>tandards</w:t>
             </w:r>
           </w:p>
         </w:tc>
@@ -37022,7 +37007,10 @@
           </w:tcPr>
           <w:p>
             <w:r>
-              <w:t>validation</w:t>
+              <w:t>V</w:t>
+            </w:r>
+            <w:r>
+              <w:t>alidation</w:t>
             </w:r>
           </w:p>
         </w:tc>

</xml_diff>